<commit_message>
bayesian modeling code added
</commit_message>
<xml_diff>
--- a/IS2020 Submission/Activity Paper on Template.docx
+++ b/IS2020 Submission/Activity Paper on Template.docx
@@ -1378,7 +1378,7 @@
         <w:pStyle w:val="tablehead"/>
       </w:pPr>
       <w:r>
-        <w:t>Table Type Styles</w:t>
+        <w:t>Key features of the Scraped Dataset</w:t>
       </w:r>
       <w:r>
         <w:br/>
@@ -1710,7 +1710,13 @@
         <w:pStyle w:val="BodyText"/>
       </w:pPr>
       <w:r>
-        <w:t>The proposed research methodology has explored both of these approaches and summarized the training results. The research team has scraped the dataset for this research from the UCI dataset, for the five selected activities (Watching TV, Reading, Talking over Phone, Cooking, and Eating). The overview of the selected dataset are presented in Table 1. The proposed work is primarily divided into three major segments- Feature Engineering, Classifier Model Training, and Performance Evaluation of Classifier models. Figure 2 presents the basic workflow of the proposed research work.</w:t>
+        <w:t xml:space="preserve">The proposed research methodology has explored both of these approaches and summarized the training results. The research team has scraped the dataset for this research from the UCI dataset, for the five selected activities (Watching TV, Reading, Talking over Phone, Cooking, and Eating). The overview of the selected dataset are presented in Table </w:t>
+      </w:r>
+      <w:r>
+        <w:t>I</w:t>
+      </w:r>
+      <w:r>
+        <w:t>. The proposed work is primarily divided into three major segments- Feature Engineering, Classifier Model Training, and Performance Evaluation of Classifier models. Figure 2 presents the basic workflow of the proposed research work.</w:t>
       </w:r>
     </w:p>
     <w:p>
@@ -1734,7 +1740,13 @@
         <w:pStyle w:val="BodyText"/>
       </w:pPr>
       <w:r>
-        <w:t xml:space="preserve">Feature selection approach not only reduces the training time and computational cost but also reduces the variance of the model to avoid over fitting. This section describes the feature selection techniques applied in the proposed research. Table 2 lists the set of significant column attributes found by the four </w:t>
+        <w:t xml:space="preserve">Feature selection approach not only reduces the training time and computational cost but also reduces the variance of the model to avoid over fitting. This section describes the feature selection techniques applied in the proposed research. Table </w:t>
+      </w:r>
+      <w:r>
+        <w:t>II</w:t>
+      </w:r>
+      <w:r>
+        <w:t xml:space="preserve"> lists the set of significant column attributes found by the four </w:t>
       </w:r>
       <w:r>
         <w:t>feature engineering approaches. The selected features through different approaches will be used to train a corresponding model.</w:t>
@@ -1768,7 +1780,41 @@
         <w:t xml:space="preserve"> </w:t>
       </w:r>
       <w:r>
-        <w:t>Random forest classifier uses the tree-based strategies [25] to rank the features for improving purity of the node. The interpretability of this approach is very efficient to derive the importance of each attribute in the dataset based on the tree decision. Feature selection is done by embedded methods in this approach. Such embedded methods are scalable across any dataset for their high accuracy, better generalization and efficient interpretability; including built-in functions for feature selection. Random forest executes a random number of feature selection against each tree. To make the approach less likely to over fit, the trees’ chances of correlation gets decreased as every tree does not observe every variable of the whole dataset.  Impurity measure is executed through information gain or entropy in this approach. Across each tree the average impurity decrease determines the final importance of the variable. Feature importance calculates the score for each feature in a dataset through the implementation of forests of tree-based approach. The Extra Tree classifier and Random Forest classifier have extracted the top 21 significant features out of 37 original attributes of the research dataset. Figure 3 and 4 present the significant-feature ranks with bar charts. These significant features along with the features stated in Table 2 have also been considered for the final training of the classifiers. The four different approaches of feature selection and feature importance implemented by the research team have given four feature sets against each technique. Table 2 shows the feature sets against each tree-based feature selection and feature importance approach.</w:t>
+        <w:t xml:space="preserve">Random forest classifier uses the tree-based strategies [25] to rank the features for improving purity of the node. The interpretability of this approach is very efficient to derive the importance of each attribute in the dataset based on the tree decision. Feature selection is done by embedded methods in this approach. Such embedded methods are scalable across any dataset for their high accuracy, better generalization and efficient interpretability; including built-in functions for feature selection. Random forest executes a random number of feature selection against each tree. To make the approach less likely to over fit, the trees’ chances of correlation gets decreased as every tree does not observe every variable of the whole dataset.  Impurity measure is executed through information gain or entropy in this approach. Across each tree the average impurity decrease determines the final importance of the variable. Feature importance calculates the score for each feature in a dataset through the implementation of forests of tree-based approach. The Extra Tree classifier and Random Forest classifier have extracted the top 21 significant features out of 37 original attributes of the research dataset. Figure 3 and 4 present the significant-feature ranks with bar charts. These significant features along with the features stated in </w:t>
+      </w:r>
+      <w:r>
+        <w:rPr>
+          <w:i w:val="0"/>
+          <w:iCs w:val="0"/>
+        </w:rPr>
+        <w:t xml:space="preserve">Table </w:t>
+      </w:r>
+      <w:r>
+        <w:rPr>
+          <w:i w:val="0"/>
+          <w:iCs w:val="0"/>
+        </w:rPr>
+        <w:t>II</w:t>
+      </w:r>
+      <w:r>
+        <w:t xml:space="preserve"> have also been considered for the final training of the classifiers. The four different approaches of feature selection and feature importance implemented by the research team have given four feature sets against each technique. </w:t>
+      </w:r>
+      <w:r>
+        <w:rPr>
+          <w:i w:val="0"/>
+          <w:iCs w:val="0"/>
+        </w:rPr>
+        <w:t xml:space="preserve">Table </w:t>
+      </w:r>
+      <w:r>
+        <w:rPr>
+          <w:i w:val="0"/>
+          <w:iCs w:val="0"/>
+        </w:rPr>
+        <w:t>II</w:t>
+      </w:r>
+      <w:r>
+        <w:t xml:space="preserve"> shows the feature sets against each tree-based feature selection and feature importance approach.</w:t>
       </w:r>
     </w:p>
     <w:p>
@@ -2148,12 +2194,7 @@
         <w:jc w:val="both"/>
       </w:pPr>
       <w:r>
-        <w:t>After the feature engineering completion, at this step, unsupervised dimensionality reduction is introduced to reduce the feature space. After this step, the feature set of each feature selection approaches are feed into the classifier models.  This step of the methodology used Principal Component Analysis and five principal components (PCA = 5) are selected after calculation of expected variance ratio (99%) to project the reduced linear subspace. The dataset is split into train and test set, and standardized.  The evaluation is performed by a K (K=3) nearest neighbor (KNN) classifier on the 5-dimensional projected points. Figure 5 presents the PCA</w:t>
-      </w:r>
-      <w:bookmarkStart w:id="1" w:name="_GoBack"/>
-      <w:bookmarkEnd w:id="1"/>
-      <w:r>
-        <w:t>-5 projected subspace on the original scraped dataset. The test accuracy 91% is evaluated against 3-nearest neighbors classifier. While feature engineering selects the significant attributes, feature set generation through PCA-reduction afterwards contracts the instances of the dataset. Since the classifier models in the following sections are standard classifiers without advanced neural network architecture, the reduced feature set works faster with less resource requirement</w:t>
+        <w:t>After the feature engineering completion, at this step, unsupervised dimensionality reduction is introduced to reduce the feature space. After this step, the feature set of each feature selection approaches are feed into the classifier models.  This step of the methodology used Principal Component Analysis and five principal components (PCA = 5) are selected after calculation of expected variance ratio (99%) to project the reduced linear subspace. The dataset is split into train and test set, and standardized.  The evaluation is performed by a K (K=3) nearest neighbor (KNN) classifier on the 5-dimensional projected points. Figure 5 presents the PCA-5 projected subspace on the original scraped dataset. The test accuracy 91% is evaluated against 3-nearest neighbors classifier. While feature engineering selects the significant attributes, feature set generation through PCA-reduction afterwards contracts the instances of the dataset. Since the classifier models in the following sections are standard classifiers without advanced neural network architecture, the reduced feature set works faster with less resource requirement</w:t>
       </w:r>
       <w:r>
         <w:t>.</w:t>
@@ -6935,7 +6976,22 @@
       </w:r>
       <w:r>
         <w:lastRenderedPageBreak/>
-        <w:t>Extra Tree Classifier-based feature set. The activities in the confusion matrix have been enlisted as: ('Cook':0,'Eat':1,'Phone':2,'Read':3,'Watch_TV':4).The obtained result from f1-score activities reached higher accuracy for the following activities: 'Cook':0,'Read':3,'Watch_TV':4. The precision and recall metrics also follow the same pattern of hierarchy in accuracy</w:t>
+        <w:t>Extra Tree Classifier-based feature set. The activities in the confusion matrix have been enlisted as: ('Cook':0,'Eat':1,'Phone':2,'Read':3,'Watch_TV':4).</w:t>
+      </w:r>
+      <w:r>
+        <w:t xml:space="preserve"> </w:t>
+      </w:r>
+      <w:r>
+        <w:t>The obtained result from f1-score activities reached higher accuracy for the following activities: 'Cook':0,'Read':3,'Watch_TV':4.</w:t>
+      </w:r>
+      <w:r>
+        <w:t xml:space="preserve"> </w:t>
+      </w:r>
+      <w:r>
+        <w:t>The precision and recall metrics also follow the same pattern of hierarchy in accuracy</w:t>
+      </w:r>
+      <w:r>
+        <w:t xml:space="preserve"> maintaining the formulae mentioned in Table III</w:t>
       </w:r>
       <w:r>
         <w:t>.</w:t>
@@ -7328,12 +7384,6 @@
       <w:r>
         <w:t xml:space="preserve">The off-diagonal elements also present noticing percentage value, representing mislabeled values by the classifier. The baseline classifier used in this case has achieved accuracy of 78.5%. </w:t>
       </w:r>
-    </w:p>
-    <w:p>
-      <w:pPr>
-        <w:ind w:firstLine="288"/>
-        <w:jc w:val="both"/>
-      </w:pPr>
     </w:p>
     <w:p>
       <w:pPr>
@@ -8345,7 +8395,21 @@
         <w:pStyle w:val="BodyText"/>
       </w:pPr>
       <w:r>
-        <w:t>In the Table 4, the classification accuracy scores upon the five selected activities on the five different features-set based datasets trained on the five-classifier models is presented. All the feature sets are run through PCA-5 analysis before the classifiers are applied. Application of tree-based feature engineering enhance the accuracy score for all the classifiers as shown in Table 4. Here, the Extra Tree Classifier feature set shows the highest accuracy on average for all the classifier models. Among the five classifiers, Feed forward Neural Network performs the best.</w:t>
+        <w:t xml:space="preserve">In the Table </w:t>
+      </w:r>
+      <w:r>
+        <w:t>IV</w:t>
+      </w:r>
+      <w:r>
+        <w:t xml:space="preserve">, the classification accuracy scores upon the five selected activities on the five different features-set based datasets trained on the five-classifier models is presented. All the feature sets are run through PCA-5 analysis before the classifiers are applied. Application of tree-based feature engineering enhance the accuracy score for all the classifiers as shown in Table </w:t>
+      </w:r>
+      <w:r>
+        <w:t>IV</w:t>
+      </w:r>
+      <w:bookmarkStart w:id="1" w:name="_GoBack"/>
+      <w:bookmarkEnd w:id="1"/>
+      <w:r>
+        <w:t>. Here, the Extra Tree Classifier feature set shows the highest accuracy on average for all the classifier models. Among the five classifiers, Feed forward Neural Network performs the best.</w:t>
       </w:r>
     </w:p>
     <w:p>

</xml_diff>